<commit_message>
baocao chuong 3 + customer + 1/2 thanh toan
</commit_message>
<xml_diff>
--- a/progress-report/baocao_tiendo_hangtuan.docx
+++ b/progress-report/baocao_tiendo_hangtuan.docx
@@ -7,16 +7,14 @@
         <w:spacing w:line="360" w:lineRule="auto"/>
         <w:rPr>
           <w:b/>
-          <w:sz w:val="30"/>
-          <w:szCs w:val="30"/>
+          <w:szCs w:val="26"/>
           <w:lang w:val="en-US"/>
         </w:rPr>
       </w:pPr>
       <w:r>
         <w:rPr>
           <w:b/>
-          <w:sz w:val="30"/>
-          <w:szCs w:val="30"/>
+          <w:szCs w:val="26"/>
           <w:lang w:val="en-US"/>
         </w:rPr>
         <w:t>Báo cáo tiến độ hàng tuần đồ</w:t>
@@ -24,40 +22,18 @@
       <w:r>
         <w:rPr>
           <w:b/>
-          <w:sz w:val="30"/>
-          <w:szCs w:val="30"/>
+          <w:szCs w:val="26"/>
           <w:lang w:val="en-US"/>
         </w:rPr>
         <w:t xml:space="preserve"> án chuyên ng</w:t>
       </w:r>
-      <w:bookmarkStart w:id="0" w:name="_GoBack"/>
-      <w:bookmarkEnd w:id="0"/>
       <w:r>
         <w:rPr>
           <w:b/>
-          <w:sz w:val="30"/>
-          <w:szCs w:val="30"/>
+          <w:szCs w:val="26"/>
           <w:lang w:val="en-US"/>
         </w:rPr>
-        <w:t xml:space="preserve">ành </w:t>
-      </w:r>
-      <w:r>
-        <w:rPr>
-          <w:b/>
-          <w:sz w:val="30"/>
-          <w:szCs w:val="30"/>
-          <w:lang w:val="en-US"/>
-        </w:rPr>
-        <w:t>–</w:t>
-      </w:r>
-      <w:r>
-        <w:rPr>
-          <w:b/>
-          <w:sz w:val="30"/>
-          <w:szCs w:val="30"/>
-          <w:lang w:val="en-US"/>
-        </w:rPr>
-        <w:t xml:space="preserve"> </w:t>
+        <w:t xml:space="preserve">ành – </w:t>
       </w:r>
     </w:p>
     <w:p>
@@ -65,16 +41,14 @@
         <w:spacing w:line="360" w:lineRule="auto"/>
         <w:rPr>
           <w:b/>
-          <w:sz w:val="30"/>
-          <w:szCs w:val="30"/>
+          <w:szCs w:val="26"/>
           <w:lang w:val="en-US"/>
         </w:rPr>
       </w:pPr>
       <w:r>
         <w:rPr>
           <w:b/>
-          <w:sz w:val="30"/>
-          <w:szCs w:val="30"/>
+          <w:szCs w:val="26"/>
         </w:rPr>
         <w:t>Ứng dụng Laravel Framework xây dựng website bán thiết bị tin học</w:t>
       </w:r>
@@ -103,12 +77,14 @@
               <w:jc w:val="center"/>
               <w:rPr>
                 <w:b/>
+                <w:szCs w:val="26"/>
                 <w:lang w:val="en-US"/>
               </w:rPr>
             </w:pPr>
             <w:r>
               <w:rPr>
                 <w:b/>
+                <w:szCs w:val="26"/>
                 <w:lang w:val="en-US"/>
               </w:rPr>
               <w:t>Tuần</w:t>
@@ -125,12 +101,14 @@
               <w:jc w:val="center"/>
               <w:rPr>
                 <w:b/>
+                <w:szCs w:val="26"/>
                 <w:lang w:val="en-US"/>
               </w:rPr>
             </w:pPr>
             <w:r>
               <w:rPr>
                 <w:b/>
+                <w:szCs w:val="26"/>
                 <w:lang w:val="en-US"/>
               </w:rPr>
               <w:t>Mục tiêu</w:t>
@@ -147,12 +125,14 @@
               <w:jc w:val="center"/>
               <w:rPr>
                 <w:b/>
+                <w:szCs w:val="26"/>
                 <w:lang w:val="en-US"/>
               </w:rPr>
             </w:pPr>
             <w:r>
               <w:rPr>
                 <w:b/>
+                <w:szCs w:val="26"/>
                 <w:lang w:val="en-US"/>
               </w:rPr>
               <w:t>Đã hoàn thành</w:t>
@@ -169,12 +149,14 @@
               <w:jc w:val="center"/>
               <w:rPr>
                 <w:b/>
+                <w:szCs w:val="26"/>
                 <w:lang w:val="en-US"/>
               </w:rPr>
             </w:pPr>
             <w:r>
               <w:rPr>
                 <w:b/>
+                <w:szCs w:val="26"/>
                 <w:lang w:val="en-US"/>
               </w:rPr>
               <w:t>Chưa hoàn thành</w:t>
@@ -191,12 +173,14 @@
               <w:jc w:val="center"/>
               <w:rPr>
                 <w:b/>
+                <w:szCs w:val="26"/>
                 <w:lang w:val="en-US"/>
               </w:rPr>
             </w:pPr>
             <w:r>
               <w:rPr>
                 <w:b/>
+                <w:szCs w:val="26"/>
                 <w:lang w:val="en-US"/>
               </w:rPr>
               <w:t>Cách khắc phục</w:t>
@@ -214,11 +198,13 @@
               <w:spacing w:line="360" w:lineRule="auto"/>
               <w:jc w:val="both"/>
               <w:rPr>
-                <w:lang w:val="en-US"/>
-              </w:rPr>
-            </w:pPr>
-            <w:r>
-              <w:rPr>
+                <w:szCs w:val="26"/>
+                <w:lang w:val="en-US"/>
+              </w:rPr>
+            </w:pPr>
+            <w:r>
+              <w:rPr>
+                <w:szCs w:val="26"/>
                 <w:lang w:val="en-US"/>
               </w:rPr>
               <w:t>1</w:t>
@@ -234,11 +220,13 @@
               <w:spacing w:line="360" w:lineRule="auto"/>
               <w:jc w:val="both"/>
               <w:rPr>
-                <w:lang w:val="en-US"/>
-              </w:rPr>
-            </w:pPr>
-            <w:r>
-              <w:rPr>
+                <w:szCs w:val="26"/>
+                <w:lang w:val="en-US"/>
+              </w:rPr>
+            </w:pPr>
+            <w:r>
+              <w:rPr>
+                <w:szCs w:val="26"/>
                 <w:lang w:val="en-US"/>
               </w:rPr>
               <w:t>1. Nghiên cứu và tìm hiểu về Laravel Framework, cấu trúc và các tính năng quan trọng.</w:t>
@@ -249,11 +237,13 @@
               <w:spacing w:line="360" w:lineRule="auto"/>
               <w:jc w:val="both"/>
               <w:rPr>
-                <w:lang w:val="en-US"/>
-              </w:rPr>
-            </w:pPr>
-            <w:r>
-              <w:rPr>
+                <w:szCs w:val="26"/>
+                <w:lang w:val="en-US"/>
+              </w:rPr>
+            </w:pPr>
+            <w:r>
+              <w:rPr>
+                <w:szCs w:val="26"/>
                 <w:lang w:val="en-US"/>
               </w:rPr>
               <w:t>2. Hoàn thành báo cáo đến hết chương 2 (Nghiên cứu lý thuyết).</w:t>
@@ -264,11 +254,13 @@
               <w:spacing w:line="360" w:lineRule="auto"/>
               <w:jc w:val="both"/>
               <w:rPr>
-                <w:lang w:val="en-US"/>
-              </w:rPr>
-            </w:pPr>
-            <w:r>
-              <w:rPr>
+                <w:szCs w:val="26"/>
+                <w:lang w:val="en-US"/>
+              </w:rPr>
+            </w:pPr>
+            <w:r>
+              <w:rPr>
+                <w:szCs w:val="26"/>
                 <w:lang w:val="en-US"/>
               </w:rPr>
               <w:t>3. Xây dựng cơ sở dữ liệu cho trang web bán thiết bị tin học.</w:t>
@@ -284,11 +276,13 @@
               <w:spacing w:line="360" w:lineRule="auto"/>
               <w:jc w:val="both"/>
               <w:rPr>
-                <w:lang w:val="en-US"/>
-              </w:rPr>
-            </w:pPr>
-            <w:r>
-              <w:rPr>
+                <w:szCs w:val="26"/>
+                <w:lang w:val="en-US"/>
+              </w:rPr>
+            </w:pPr>
+            <w:r>
+              <w:rPr>
+                <w:szCs w:val="26"/>
                 <w:lang w:val="en-US"/>
               </w:rPr>
               <w:t>Đã hoàn thành các công việc của tuần 1</w:t>
@@ -304,6 +298,7 @@
               <w:spacing w:line="360" w:lineRule="auto"/>
               <w:jc w:val="both"/>
               <w:rPr>
+                <w:szCs w:val="26"/>
                 <w:lang w:val="en-US"/>
               </w:rPr>
             </w:pPr>
@@ -318,6 +313,292 @@
               <w:spacing w:line="360" w:lineRule="auto"/>
               <w:jc w:val="both"/>
               <w:rPr>
+                <w:szCs w:val="26"/>
+                <w:lang w:val="en-US"/>
+              </w:rPr>
+            </w:pPr>
+          </w:p>
+        </w:tc>
+      </w:tr>
+      <w:tr>
+        <w:tc>
+          <w:tcPr>
+            <w:tcW w:w="810" w:type="dxa"/>
+          </w:tcPr>
+          <w:p>
+            <w:pPr>
+              <w:spacing w:line="360" w:lineRule="auto"/>
+              <w:rPr>
+                <w:szCs w:val="26"/>
+                <w:lang w:val="en-US"/>
+              </w:rPr>
+            </w:pPr>
+            <w:r>
+              <w:rPr>
+                <w:szCs w:val="26"/>
+                <w:lang w:val="en-US"/>
+              </w:rPr>
+              <w:t>2</w:t>
+            </w:r>
+          </w:p>
+        </w:tc>
+        <w:tc>
+          <w:tcPr>
+            <w:tcW w:w="2515" w:type="dxa"/>
+          </w:tcPr>
+          <w:p>
+            <w:pPr>
+              <w:spacing w:line="360" w:lineRule="auto"/>
+              <w:rPr>
+                <w:szCs w:val="26"/>
+                <w:lang w:val="en-US"/>
+              </w:rPr>
+            </w:pPr>
+            <w:r>
+              <w:rPr>
+                <w:szCs w:val="26"/>
+                <w:lang w:val="en-US"/>
+              </w:rPr>
+              <w:t>1. Hoàn thành các chức năng Quản trị (quản lý sản phẩm, danh mục, phân quyền, ...)</w:t>
+            </w:r>
+          </w:p>
+          <w:p>
+            <w:pPr>
+              <w:spacing w:line="360" w:lineRule="auto"/>
+              <w:rPr>
+                <w:szCs w:val="26"/>
+                <w:lang w:val="en-US"/>
+              </w:rPr>
+            </w:pPr>
+            <w:r>
+              <w:rPr>
+                <w:szCs w:val="26"/>
+                <w:lang w:val="en-US"/>
+              </w:rPr>
+              <w:t xml:space="preserve">2. Hoàn thành các chức năng Người dùng (hiển thị sản phẩm mới, nổi bậc, </w:t>
+            </w:r>
+          </w:p>
+          <w:p>
+            <w:pPr>
+              <w:spacing w:line="360" w:lineRule="auto"/>
+              <w:rPr>
+                <w:szCs w:val="26"/>
+                <w:lang w:val="en-US"/>
+              </w:rPr>
+            </w:pPr>
+            <w:r>
+              <w:rPr>
+                <w:szCs w:val="26"/>
+                <w:lang w:val="en-US"/>
+              </w:rPr>
+              <w:t>sản phẩm theo danh mục)</w:t>
+            </w:r>
+          </w:p>
+          <w:p>
+            <w:pPr>
+              <w:spacing w:line="360" w:lineRule="auto"/>
+              <w:rPr>
+                <w:szCs w:val="26"/>
+                <w:lang w:val="en-US"/>
+              </w:rPr>
+            </w:pPr>
+            <w:r>
+              <w:rPr>
+                <w:szCs w:val="26"/>
+                <w:lang w:val="en-US"/>
+              </w:rPr>
+              <w:t xml:space="preserve">3. Hoàn thành viết báo cáo đến hết </w:t>
+            </w:r>
+            <w:r>
+              <w:rPr>
+                <w:szCs w:val="26"/>
+                <w:lang w:val="en-US"/>
+              </w:rPr>
+              <w:lastRenderedPageBreak/>
+              <w:t>chương 3 Thực hiện hóa nghiên cứu</w:t>
+            </w:r>
+          </w:p>
+          <w:p>
+            <w:pPr>
+              <w:spacing w:line="360" w:lineRule="auto"/>
+              <w:rPr>
+                <w:szCs w:val="26"/>
+                <w:lang w:val="en-US"/>
+              </w:rPr>
+            </w:pPr>
+          </w:p>
+        </w:tc>
+        <w:tc>
+          <w:tcPr>
+            <w:tcW w:w="1800" w:type="dxa"/>
+          </w:tcPr>
+          <w:p>
+            <w:pPr>
+              <w:spacing w:line="360" w:lineRule="auto"/>
+              <w:rPr>
+                <w:szCs w:val="26"/>
+                <w:lang w:val="en-US"/>
+              </w:rPr>
+            </w:pPr>
+            <w:r>
+              <w:rPr>
+                <w:szCs w:val="26"/>
+                <w:lang w:val="en-US"/>
+              </w:rPr>
+              <w:lastRenderedPageBreak/>
+              <w:t>Đã hoàn thành công việc</w:t>
+            </w:r>
+            <w:bookmarkStart w:id="0" w:name="_GoBack"/>
+            <w:bookmarkEnd w:id="0"/>
+            <w:r>
+              <w:rPr>
+                <w:szCs w:val="26"/>
+                <w:lang w:val="en-US"/>
+              </w:rPr>
+              <w:t xml:space="preserve"> 1, 2</w:t>
+            </w:r>
+          </w:p>
+        </w:tc>
+        <w:tc>
+          <w:tcPr>
+            <w:tcW w:w="1710" w:type="dxa"/>
+          </w:tcPr>
+          <w:p>
+            <w:pPr>
+              <w:spacing w:line="360" w:lineRule="auto"/>
+              <w:rPr>
+                <w:szCs w:val="26"/>
+                <w:lang w:val="en-US"/>
+              </w:rPr>
+            </w:pPr>
+            <w:r>
+              <w:rPr>
+                <w:szCs w:val="26"/>
+                <w:lang w:val="en-US"/>
+              </w:rPr>
+              <w:t>Chưa hoàn thành công việc 3</w:t>
+            </w:r>
+          </w:p>
+        </w:tc>
+        <w:tc>
+          <w:tcPr>
+            <w:tcW w:w="2181" w:type="dxa"/>
+          </w:tcPr>
+          <w:p>
+            <w:pPr>
+              <w:spacing w:line="360" w:lineRule="auto"/>
+              <w:rPr>
+                <w:szCs w:val="26"/>
+                <w:lang w:val="en-US"/>
+              </w:rPr>
+            </w:pPr>
+            <w:r>
+              <w:rPr>
+                <w:szCs w:val="26"/>
+                <w:lang w:val="en-US"/>
+              </w:rPr>
+              <w:t>Tiếp tục thực hiện công việc 3</w:t>
+            </w:r>
+          </w:p>
+        </w:tc>
+      </w:tr>
+      <w:tr>
+        <w:tc>
+          <w:tcPr>
+            <w:tcW w:w="810" w:type="dxa"/>
+          </w:tcPr>
+          <w:p>
+            <w:pPr>
+              <w:spacing w:line="360" w:lineRule="auto"/>
+              <w:rPr>
+                <w:szCs w:val="26"/>
+                <w:lang w:val="en-US"/>
+              </w:rPr>
+            </w:pPr>
+            <w:r>
+              <w:rPr>
+                <w:szCs w:val="26"/>
+                <w:lang w:val="en-US"/>
+              </w:rPr>
+              <w:lastRenderedPageBreak/>
+              <w:t>3</w:t>
+            </w:r>
+          </w:p>
+        </w:tc>
+        <w:tc>
+          <w:tcPr>
+            <w:tcW w:w="2515" w:type="dxa"/>
+          </w:tcPr>
+          <w:p>
+            <w:pPr>
+              <w:spacing w:line="360" w:lineRule="auto"/>
+              <w:rPr>
+                <w:szCs w:val="26"/>
+                <w:lang w:val="en-US"/>
+              </w:rPr>
+            </w:pPr>
+            <w:r>
+              <w:rPr>
+                <w:szCs w:val="26"/>
+                <w:lang w:val="en-US"/>
+              </w:rPr>
+              <w:t>1. Tiếp tục hoàn thành công việc 3 tuần 2</w:t>
+            </w:r>
+          </w:p>
+          <w:p>
+            <w:pPr>
+              <w:spacing w:line="360" w:lineRule="auto"/>
+              <w:rPr>
+                <w:szCs w:val="26"/>
+                <w:lang w:val="en-US"/>
+              </w:rPr>
+            </w:pPr>
+            <w:r>
+              <w:rPr>
+                <w:szCs w:val="26"/>
+                <w:lang w:val="en-US"/>
+              </w:rPr>
+              <w:t>2. Thêm sản phẩm vào giỏ hàng và tính toán tổng số tiền của sản phẩm</w:t>
+            </w:r>
+          </w:p>
+        </w:tc>
+        <w:tc>
+          <w:tcPr>
+            <w:tcW w:w="1800" w:type="dxa"/>
+          </w:tcPr>
+          <w:p>
+            <w:pPr>
+              <w:spacing w:line="360" w:lineRule="auto"/>
+              <w:rPr>
+                <w:szCs w:val="26"/>
+                <w:lang w:val="en-US"/>
+              </w:rPr>
+            </w:pPr>
+          </w:p>
+        </w:tc>
+        <w:tc>
+          <w:tcPr>
+            <w:tcW w:w="1710" w:type="dxa"/>
+          </w:tcPr>
+          <w:p>
+            <w:pPr>
+              <w:spacing w:line="360" w:lineRule="auto"/>
+              <w:rPr>
+                <w:szCs w:val="26"/>
+                <w:lang w:val="en-US"/>
+              </w:rPr>
+            </w:pPr>
+          </w:p>
+        </w:tc>
+        <w:tc>
+          <w:tcPr>
+            <w:tcW w:w="2181" w:type="dxa"/>
+          </w:tcPr>
+          <w:p>
+            <w:pPr>
+              <w:spacing w:line="360" w:lineRule="auto"/>
+              <w:rPr>
+                <w:szCs w:val="26"/>
                 <w:lang w:val="en-US"/>
               </w:rPr>
             </w:pPr>
@@ -327,8 +608,10 @@
     </w:tbl>
     <w:p>
       <w:pPr>
+        <w:spacing w:line="360" w:lineRule="auto"/>
         <w:rPr>
           <w:b/>
+          <w:szCs w:val="26"/>
           <w:lang w:val="en-US"/>
         </w:rPr>
       </w:pPr>

</xml_diff>

<commit_message>
hoan thien file bao cao - tang luot xem sp - loc gia san pham
</commit_message>
<xml_diff>
--- a/progress-report/baocao_tiendo_hangtuan.docx
+++ b/progress-report/baocao_tiendo_hangtuan.docx
@@ -61,10 +61,10 @@
       </w:tblPr>
       <w:tblGrid>
         <w:gridCol w:w="810"/>
-        <w:gridCol w:w="2515"/>
-        <w:gridCol w:w="1800"/>
-        <w:gridCol w:w="1710"/>
-        <w:gridCol w:w="2181"/>
+        <w:gridCol w:w="3505"/>
+        <w:gridCol w:w="1530"/>
+        <w:gridCol w:w="1350"/>
+        <w:gridCol w:w="1821"/>
       </w:tblGrid>
       <w:tr>
         <w:tc>
@@ -93,7 +93,7 @@
         </w:tc>
         <w:tc>
           <w:tcPr>
-            <w:tcW w:w="2515" w:type="dxa"/>
+            <w:tcW w:w="3505" w:type="dxa"/>
           </w:tcPr>
           <w:p>
             <w:pPr>
@@ -117,7 +117,7 @@
         </w:tc>
         <w:tc>
           <w:tcPr>
-            <w:tcW w:w="1800" w:type="dxa"/>
+            <w:tcW w:w="1530" w:type="dxa"/>
           </w:tcPr>
           <w:p>
             <w:pPr>
@@ -141,7 +141,7 @@
         </w:tc>
         <w:tc>
           <w:tcPr>
-            <w:tcW w:w="1710" w:type="dxa"/>
+            <w:tcW w:w="1350" w:type="dxa"/>
           </w:tcPr>
           <w:p>
             <w:pPr>
@@ -165,7 +165,7 @@
         </w:tc>
         <w:tc>
           <w:tcPr>
-            <w:tcW w:w="2181" w:type="dxa"/>
+            <w:tcW w:w="1821" w:type="dxa"/>
           </w:tcPr>
           <w:p>
             <w:pPr>
@@ -213,7 +213,7 @@
         </w:tc>
         <w:tc>
           <w:tcPr>
-            <w:tcW w:w="2515" w:type="dxa"/>
+            <w:tcW w:w="3505" w:type="dxa"/>
           </w:tcPr>
           <w:p>
             <w:pPr>
@@ -269,7 +269,7 @@
         </w:tc>
         <w:tc>
           <w:tcPr>
-            <w:tcW w:w="1800" w:type="dxa"/>
+            <w:tcW w:w="1530" w:type="dxa"/>
           </w:tcPr>
           <w:p>
             <w:pPr>
@@ -291,7 +291,7 @@
         </w:tc>
         <w:tc>
           <w:tcPr>
-            <w:tcW w:w="1710" w:type="dxa"/>
+            <w:tcW w:w="1350" w:type="dxa"/>
           </w:tcPr>
           <w:p>
             <w:pPr>
@@ -306,7 +306,7 @@
         </w:tc>
         <w:tc>
           <w:tcPr>
-            <w:tcW w:w="2181" w:type="dxa"/>
+            <w:tcW w:w="1821" w:type="dxa"/>
           </w:tcPr>
           <w:p>
             <w:pPr>
@@ -344,7 +344,7 @@
         </w:tc>
         <w:tc>
           <w:tcPr>
-            <w:tcW w:w="2515" w:type="dxa"/>
+            <w:tcW w:w="3505" w:type="dxa"/>
           </w:tcPr>
           <w:p>
             <w:pPr>
@@ -407,199 +407,450 @@
                 <w:szCs w:val="26"/>
                 <w:lang w:val="en-US"/>
               </w:rPr>
-              <w:t xml:space="preserve">3. Hoàn thành viết báo cáo đến hết </w:t>
-            </w:r>
+              <w:t>3. Hoàn thành viết báo cáo đến hết chương 3 Thực hiện hóa nghiên cứu</w:t>
+            </w:r>
+          </w:p>
+          <w:p>
+            <w:pPr>
+              <w:spacing w:line="360" w:lineRule="auto"/>
+              <w:rPr>
+                <w:szCs w:val="26"/>
+                <w:lang w:val="en-US"/>
+              </w:rPr>
+            </w:pPr>
+          </w:p>
+        </w:tc>
+        <w:tc>
+          <w:tcPr>
+            <w:tcW w:w="1530" w:type="dxa"/>
+          </w:tcPr>
+          <w:p>
+            <w:pPr>
+              <w:spacing w:line="360" w:lineRule="auto"/>
+              <w:rPr>
+                <w:szCs w:val="26"/>
+                <w:lang w:val="en-US"/>
+              </w:rPr>
+            </w:pPr>
+            <w:r>
+              <w:rPr>
+                <w:szCs w:val="26"/>
+                <w:lang w:val="en-US"/>
+              </w:rPr>
+              <w:t>Đã hoàn thành công việc 1, 2</w:t>
+            </w:r>
+          </w:p>
+        </w:tc>
+        <w:tc>
+          <w:tcPr>
+            <w:tcW w:w="1350" w:type="dxa"/>
+          </w:tcPr>
+          <w:p>
+            <w:pPr>
+              <w:spacing w:line="360" w:lineRule="auto"/>
+              <w:rPr>
+                <w:szCs w:val="26"/>
+                <w:lang w:val="en-US"/>
+              </w:rPr>
+            </w:pPr>
+            <w:r>
+              <w:rPr>
+                <w:szCs w:val="26"/>
+                <w:lang w:val="en-US"/>
+              </w:rPr>
+              <w:t>Chưa hoàn thành công việc 3</w:t>
+            </w:r>
+          </w:p>
+        </w:tc>
+        <w:tc>
+          <w:tcPr>
+            <w:tcW w:w="1821" w:type="dxa"/>
+          </w:tcPr>
+          <w:p>
+            <w:pPr>
+              <w:spacing w:line="360" w:lineRule="auto"/>
+              <w:rPr>
+                <w:szCs w:val="26"/>
+                <w:lang w:val="en-US"/>
+              </w:rPr>
+            </w:pPr>
+            <w:r>
+              <w:rPr>
+                <w:szCs w:val="26"/>
+                <w:lang w:val="en-US"/>
+              </w:rPr>
+              <w:t>Tiếp tục thực hiện công việc 3</w:t>
+            </w:r>
+          </w:p>
+        </w:tc>
+      </w:tr>
+      <w:tr>
+        <w:tc>
+          <w:tcPr>
+            <w:tcW w:w="810" w:type="dxa"/>
+          </w:tcPr>
+          <w:p>
+            <w:pPr>
+              <w:spacing w:line="360" w:lineRule="auto"/>
+              <w:rPr>
+                <w:szCs w:val="26"/>
+                <w:lang w:val="en-US"/>
+              </w:rPr>
+            </w:pPr>
+            <w:r>
+              <w:rPr>
+                <w:szCs w:val="26"/>
+                <w:lang w:val="en-US"/>
+              </w:rPr>
+              <w:t>3</w:t>
+            </w:r>
+          </w:p>
+        </w:tc>
+        <w:tc>
+          <w:tcPr>
+            <w:tcW w:w="3505" w:type="dxa"/>
+          </w:tcPr>
+          <w:p>
+            <w:pPr>
+              <w:spacing w:line="360" w:lineRule="auto"/>
+              <w:rPr>
+                <w:szCs w:val="26"/>
+                <w:lang w:val="en-US"/>
+              </w:rPr>
+            </w:pPr>
+            <w:r>
+              <w:rPr>
+                <w:szCs w:val="26"/>
+                <w:lang w:val="en-US"/>
+              </w:rPr>
+              <w:t>1. Tiếp tục hoàn thành công việc 3 tuần 2</w:t>
+            </w:r>
+          </w:p>
+          <w:p>
+            <w:pPr>
+              <w:spacing w:line="360" w:lineRule="auto"/>
+              <w:rPr>
+                <w:szCs w:val="26"/>
+                <w:lang w:val="en-US"/>
+              </w:rPr>
+            </w:pPr>
+            <w:r>
+              <w:rPr>
+                <w:szCs w:val="26"/>
+                <w:lang w:val="en-US"/>
+              </w:rPr>
+              <w:t>2. Thêm sản phẩm vào giỏ hàng và tính toán tổng số tiền của sản phẩm</w:t>
+            </w:r>
+          </w:p>
+        </w:tc>
+        <w:tc>
+          <w:tcPr>
+            <w:tcW w:w="1530" w:type="dxa"/>
+          </w:tcPr>
+          <w:p>
+            <w:pPr>
+              <w:spacing w:line="360" w:lineRule="auto"/>
+              <w:rPr>
+                <w:szCs w:val="26"/>
+                <w:lang w:val="en-US"/>
+              </w:rPr>
+            </w:pPr>
+            <w:r>
+              <w:rPr>
+                <w:szCs w:val="26"/>
+                <w:lang w:val="en-US"/>
+              </w:rPr>
+              <w:t>Đã hoàn thành</w:t>
+            </w:r>
+          </w:p>
+        </w:tc>
+        <w:tc>
+          <w:tcPr>
+            <w:tcW w:w="1350" w:type="dxa"/>
+          </w:tcPr>
+          <w:p>
+            <w:pPr>
+              <w:spacing w:line="360" w:lineRule="auto"/>
+              <w:rPr>
+                <w:szCs w:val="26"/>
+                <w:lang w:val="en-US"/>
+              </w:rPr>
+            </w:pPr>
+          </w:p>
+        </w:tc>
+        <w:tc>
+          <w:tcPr>
+            <w:tcW w:w="1821" w:type="dxa"/>
+          </w:tcPr>
+          <w:p>
+            <w:pPr>
+              <w:spacing w:line="360" w:lineRule="auto"/>
+              <w:rPr>
+                <w:szCs w:val="26"/>
+                <w:lang w:val="en-US"/>
+              </w:rPr>
+            </w:pPr>
+          </w:p>
+        </w:tc>
+      </w:tr>
+      <w:tr>
+        <w:tc>
+          <w:tcPr>
+            <w:tcW w:w="810" w:type="dxa"/>
+          </w:tcPr>
+          <w:p>
+            <w:pPr>
+              <w:spacing w:line="360" w:lineRule="auto"/>
+              <w:rPr>
+                <w:szCs w:val="26"/>
+                <w:lang w:val="en-US"/>
+              </w:rPr>
+            </w:pPr>
             <w:r>
               <w:rPr>
                 <w:szCs w:val="26"/>
                 <w:lang w:val="en-US"/>
               </w:rPr>
               <w:lastRenderedPageBreak/>
-              <w:t>chương 3 Thực hiện hóa nghiên cứu</w:t>
-            </w:r>
-          </w:p>
-          <w:p>
-            <w:pPr>
-              <w:spacing w:line="360" w:lineRule="auto"/>
-              <w:rPr>
-                <w:szCs w:val="26"/>
-                <w:lang w:val="en-US"/>
-              </w:rPr>
-            </w:pPr>
-          </w:p>
-        </w:tc>
-        <w:tc>
-          <w:tcPr>
-            <w:tcW w:w="1800" w:type="dxa"/>
-          </w:tcPr>
-          <w:p>
-            <w:pPr>
-              <w:spacing w:line="360" w:lineRule="auto"/>
-              <w:rPr>
-                <w:szCs w:val="26"/>
-                <w:lang w:val="en-US"/>
-              </w:rPr>
-            </w:pPr>
-            <w:r>
-              <w:rPr>
-                <w:szCs w:val="26"/>
-                <w:lang w:val="en-US"/>
-              </w:rPr>
-              <w:lastRenderedPageBreak/>
-              <w:t>Đã hoàn thành công việc</w:t>
+              <w:t>4</w:t>
+            </w:r>
+          </w:p>
+        </w:tc>
+        <w:tc>
+          <w:tcPr>
+            <w:tcW w:w="3505" w:type="dxa"/>
+          </w:tcPr>
+          <w:p>
+            <w:pPr>
+              <w:spacing w:line="360" w:lineRule="auto"/>
+              <w:rPr>
+                <w:color w:val="000000"/>
+                <w:shd w:val="clear" w:color="auto" w:fill="FFFFFF"/>
+              </w:rPr>
+            </w:pPr>
+            <w:r>
+              <w:rPr>
+                <w:color w:val="000000"/>
+                <w:shd w:val="clear" w:color="auto" w:fill="FFFFFF"/>
+              </w:rPr>
+              <w:t xml:space="preserve">1. Xây dựng chức năng thanh toán trực tuyến (VNPay, MoMo) </w:t>
+            </w:r>
+          </w:p>
+          <w:p>
+            <w:pPr>
+              <w:spacing w:line="360" w:lineRule="auto"/>
+              <w:rPr>
+                <w:color w:val="000000"/>
+                <w:shd w:val="clear" w:color="auto" w:fill="FFFFFF"/>
+              </w:rPr>
+            </w:pPr>
+            <w:r>
+              <w:rPr>
+                <w:color w:val="000000"/>
+                <w:shd w:val="clear" w:color="auto" w:fill="FFFFFF"/>
+              </w:rPr>
+              <w:t xml:space="preserve">2. Xây dựng chức năng thống kê </w:t>
+            </w:r>
+          </w:p>
+          <w:p>
+            <w:pPr>
+              <w:spacing w:line="360" w:lineRule="auto"/>
+              <w:rPr>
+                <w:color w:val="000000"/>
+                <w:shd w:val="clear" w:color="auto" w:fill="FFFFFF"/>
+              </w:rPr>
+            </w:pPr>
+            <w:r>
+              <w:rPr>
+                <w:color w:val="000000"/>
+                <w:shd w:val="clear" w:color="auto" w:fill="FFFFFF"/>
+              </w:rPr>
+              <w:t xml:space="preserve">3. Xây dựng chức năng gửi Email thông báo đơn hàng. </w:t>
+            </w:r>
+          </w:p>
+          <w:p>
+            <w:pPr>
+              <w:spacing w:line="360" w:lineRule="auto"/>
+              <w:rPr>
+                <w:szCs w:val="26"/>
+              </w:rPr>
+            </w:pPr>
+            <w:r>
+              <w:rPr>
+                <w:color w:val="000000"/>
+                <w:shd w:val="clear" w:color="auto" w:fill="FFFFFF"/>
+              </w:rPr>
+              <w:t>4. Xây dựng chức năng lọc sản phẩm</w:t>
+            </w:r>
+          </w:p>
+        </w:tc>
+        <w:tc>
+          <w:tcPr>
+            <w:tcW w:w="1530" w:type="dxa"/>
+          </w:tcPr>
+          <w:p>
+            <w:pPr>
+              <w:spacing w:line="360" w:lineRule="auto"/>
+              <w:rPr>
+                <w:szCs w:val="26"/>
+                <w:lang w:val="en-US"/>
+              </w:rPr>
+            </w:pPr>
+            <w:r>
+              <w:rPr>
+                <w:szCs w:val="26"/>
+                <w:lang w:val="en-US"/>
+              </w:rPr>
+              <w:t>Đã hoàn thành</w:t>
+            </w:r>
+          </w:p>
+        </w:tc>
+        <w:tc>
+          <w:tcPr>
+            <w:tcW w:w="1350" w:type="dxa"/>
+          </w:tcPr>
+          <w:p>
+            <w:pPr>
+              <w:spacing w:line="360" w:lineRule="auto"/>
+              <w:rPr>
+                <w:szCs w:val="26"/>
+              </w:rPr>
+            </w:pPr>
+          </w:p>
+        </w:tc>
+        <w:tc>
+          <w:tcPr>
+            <w:tcW w:w="1821" w:type="dxa"/>
+          </w:tcPr>
+          <w:p>
+            <w:pPr>
+              <w:spacing w:line="360" w:lineRule="auto"/>
+              <w:rPr>
+                <w:szCs w:val="26"/>
+              </w:rPr>
+            </w:pPr>
+          </w:p>
+        </w:tc>
+      </w:tr>
+      <w:tr>
+        <w:tc>
+          <w:tcPr>
+            <w:tcW w:w="810" w:type="dxa"/>
+          </w:tcPr>
+          <w:p>
+            <w:pPr>
+              <w:spacing w:line="360" w:lineRule="auto"/>
+              <w:rPr>
+                <w:szCs w:val="26"/>
+                <w:lang w:val="en-US"/>
+              </w:rPr>
+            </w:pPr>
+            <w:r>
+              <w:rPr>
+                <w:szCs w:val="26"/>
+                <w:lang w:val="en-US"/>
+              </w:rPr>
+              <w:t>5</w:t>
+            </w:r>
+          </w:p>
+        </w:tc>
+        <w:tc>
+          <w:tcPr>
+            <w:tcW w:w="3505" w:type="dxa"/>
+          </w:tcPr>
+          <w:p>
+            <w:pPr>
+              <w:spacing w:line="360" w:lineRule="auto"/>
+              <w:rPr>
+                <w:color w:val="000000"/>
+                <w:shd w:val="clear" w:color="auto" w:fill="FFFFFF"/>
+              </w:rPr>
+            </w:pPr>
+            <w:r>
+              <w:rPr>
+                <w:color w:val="000000"/>
+                <w:shd w:val="clear" w:color="auto" w:fill="FFFFFF"/>
+              </w:rPr>
+              <w:t xml:space="preserve">1. Kiểm thử, sửa lỗi hoàn thiện website. </w:t>
+            </w:r>
+          </w:p>
+          <w:p>
+            <w:pPr>
+              <w:spacing w:line="360" w:lineRule="auto"/>
+              <w:rPr>
+                <w:color w:val="000000"/>
+                <w:shd w:val="clear" w:color="auto" w:fill="FFFFFF"/>
+              </w:rPr>
+            </w:pPr>
+            <w:r>
+              <w:rPr>
+                <w:color w:val="000000"/>
+                <w:shd w:val="clear" w:color="auto" w:fill="FFFFFF"/>
+              </w:rPr>
+              <w:t xml:space="preserve">2. Hoàn thiện báo cáo, slide thuyết trình </w:t>
+            </w:r>
+          </w:p>
+          <w:p>
+            <w:pPr>
+              <w:spacing w:line="360" w:lineRule="auto"/>
+              <w:rPr>
+                <w:szCs w:val="26"/>
+              </w:rPr>
+            </w:pPr>
+            <w:r>
+              <w:rPr>
+                <w:color w:val="000000"/>
+                <w:shd w:val="clear" w:color="auto" w:fill="FFFFFF"/>
+              </w:rPr>
+              <w:t>3. Thảo luận với giảng viên hướng dẫn và hoàn thiện báo cáo cuối cùng dựa trên phản hồi của giảng viên.</w:t>
+            </w:r>
+          </w:p>
+        </w:tc>
+        <w:tc>
+          <w:tcPr>
+            <w:tcW w:w="1530" w:type="dxa"/>
+          </w:tcPr>
+          <w:p>
+            <w:pPr>
+              <w:spacing w:line="360" w:lineRule="auto"/>
+              <w:rPr>
+                <w:szCs w:val="26"/>
+                <w:lang w:val="en-US"/>
+              </w:rPr>
+            </w:pPr>
+            <w:r>
+              <w:rPr>
+                <w:szCs w:val="26"/>
+                <w:lang w:val="en-US"/>
+              </w:rPr>
+              <w:t>Đã hoàn thành</w:t>
             </w:r>
             <w:bookmarkStart w:id="0" w:name="_GoBack"/>
             <w:bookmarkEnd w:id="0"/>
-            <w:r>
-              <w:rPr>
-                <w:szCs w:val="26"/>
-                <w:lang w:val="en-US"/>
-              </w:rPr>
-              <w:t xml:space="preserve"> 1, 2</w:t>
-            </w:r>
-          </w:p>
-        </w:tc>
-        <w:tc>
-          <w:tcPr>
-            <w:tcW w:w="1710" w:type="dxa"/>
-          </w:tcPr>
-          <w:p>
-            <w:pPr>
-              <w:spacing w:line="360" w:lineRule="auto"/>
-              <w:rPr>
-                <w:szCs w:val="26"/>
-                <w:lang w:val="en-US"/>
-              </w:rPr>
-            </w:pPr>
-            <w:r>
-              <w:rPr>
-                <w:szCs w:val="26"/>
-                <w:lang w:val="en-US"/>
-              </w:rPr>
-              <w:t>Chưa hoàn thành công việc 3</w:t>
-            </w:r>
-          </w:p>
-        </w:tc>
-        <w:tc>
-          <w:tcPr>
-            <w:tcW w:w="2181" w:type="dxa"/>
-          </w:tcPr>
-          <w:p>
-            <w:pPr>
-              <w:spacing w:line="360" w:lineRule="auto"/>
-              <w:rPr>
-                <w:szCs w:val="26"/>
-                <w:lang w:val="en-US"/>
-              </w:rPr>
-            </w:pPr>
-            <w:r>
-              <w:rPr>
-                <w:szCs w:val="26"/>
-                <w:lang w:val="en-US"/>
-              </w:rPr>
-              <w:t>Tiếp tục thực hiện công việc 3</w:t>
-            </w:r>
-          </w:p>
-        </w:tc>
-      </w:tr>
-      <w:tr>
-        <w:tc>
-          <w:tcPr>
-            <w:tcW w:w="810" w:type="dxa"/>
-          </w:tcPr>
-          <w:p>
-            <w:pPr>
-              <w:spacing w:line="360" w:lineRule="auto"/>
-              <w:rPr>
-                <w:szCs w:val="26"/>
-                <w:lang w:val="en-US"/>
-              </w:rPr>
-            </w:pPr>
-            <w:r>
-              <w:rPr>
-                <w:szCs w:val="26"/>
-                <w:lang w:val="en-US"/>
-              </w:rPr>
-              <w:lastRenderedPageBreak/>
-              <w:t>3</w:t>
-            </w:r>
-          </w:p>
-        </w:tc>
-        <w:tc>
-          <w:tcPr>
-            <w:tcW w:w="2515" w:type="dxa"/>
-          </w:tcPr>
-          <w:p>
-            <w:pPr>
-              <w:spacing w:line="360" w:lineRule="auto"/>
-              <w:rPr>
-                <w:szCs w:val="26"/>
-                <w:lang w:val="en-US"/>
-              </w:rPr>
-            </w:pPr>
-            <w:r>
-              <w:rPr>
-                <w:szCs w:val="26"/>
-                <w:lang w:val="en-US"/>
-              </w:rPr>
-              <w:t>1. Tiếp tục hoàn thành công việc 3 tuần 2</w:t>
-            </w:r>
-          </w:p>
-          <w:p>
-            <w:pPr>
-              <w:spacing w:line="360" w:lineRule="auto"/>
-              <w:rPr>
-                <w:szCs w:val="26"/>
-                <w:lang w:val="en-US"/>
-              </w:rPr>
-            </w:pPr>
-            <w:r>
-              <w:rPr>
-                <w:szCs w:val="26"/>
-                <w:lang w:val="en-US"/>
-              </w:rPr>
-              <w:t>2. Thêm sản phẩm vào giỏ hàng và tính toán tổng số tiền của sản phẩm</w:t>
-            </w:r>
-          </w:p>
-        </w:tc>
-        <w:tc>
-          <w:tcPr>
-            <w:tcW w:w="1800" w:type="dxa"/>
-          </w:tcPr>
-          <w:p>
-            <w:pPr>
-              <w:spacing w:line="360" w:lineRule="auto"/>
-              <w:rPr>
-                <w:szCs w:val="26"/>
-                <w:lang w:val="en-US"/>
-              </w:rPr>
-            </w:pPr>
-          </w:p>
-        </w:tc>
-        <w:tc>
-          <w:tcPr>
-            <w:tcW w:w="1710" w:type="dxa"/>
-          </w:tcPr>
-          <w:p>
-            <w:pPr>
-              <w:spacing w:line="360" w:lineRule="auto"/>
-              <w:rPr>
-                <w:szCs w:val="26"/>
-                <w:lang w:val="en-US"/>
-              </w:rPr>
-            </w:pPr>
-          </w:p>
-        </w:tc>
-        <w:tc>
-          <w:tcPr>
-            <w:tcW w:w="2181" w:type="dxa"/>
-          </w:tcPr>
-          <w:p>
-            <w:pPr>
-              <w:spacing w:line="360" w:lineRule="auto"/>
-              <w:rPr>
-                <w:szCs w:val="26"/>
-                <w:lang w:val="en-US"/>
+          </w:p>
+        </w:tc>
+        <w:tc>
+          <w:tcPr>
+            <w:tcW w:w="1350" w:type="dxa"/>
+          </w:tcPr>
+          <w:p>
+            <w:pPr>
+              <w:spacing w:line="360" w:lineRule="auto"/>
+              <w:rPr>
+                <w:szCs w:val="26"/>
+              </w:rPr>
+            </w:pPr>
+          </w:p>
+        </w:tc>
+        <w:tc>
+          <w:tcPr>
+            <w:tcW w:w="1821" w:type="dxa"/>
+          </w:tcPr>
+          <w:p>
+            <w:pPr>
+              <w:spacing w:line="360" w:lineRule="auto"/>
+              <w:rPr>
+                <w:szCs w:val="26"/>
               </w:rPr>
             </w:pPr>
           </w:p>
@@ -612,7 +863,6 @@
         <w:rPr>
           <w:b/>
           <w:szCs w:val="26"/>
-          <w:lang w:val="en-US"/>
         </w:rPr>
       </w:pPr>
     </w:p>

</xml_diff>